<commit_message>
add scenarios, requirements, functions, scope
</commit_message>
<xml_diff>
--- a/sketches_for_project - 25-10.docx
+++ b/sketches_for_project - 25-10.docx
@@ -1,6 +1,6 @@
 
 <file path=word/document.xml><?xml version="1.0" encoding="utf-8"?>
-<w:document xmlns:wpc="http://schemas.microsoft.com/office/word/2010/wordprocessingCanvas" xmlns:mo="http://schemas.microsoft.com/office/mac/office/2008/main" xmlns:mc="http://schemas.openxmlformats.org/markup-compatibility/2006" xmlns:mv="urn:schemas-microsoft-com:mac:vml" xmlns:o="urn:schemas-microsoft-com:office:office" xmlns:r="http://schemas.openxmlformats.org/officeDocument/2006/relationships" xmlns:m="http://schemas.openxmlformats.org/officeDocument/2006/math" xmlns:v="urn:schemas-microsoft-com:vml" xmlns:wp14="http://schemas.microsoft.com/office/word/2010/wordprocessingDrawing" xmlns:wp="http://schemas.openxmlformats.org/drawingml/2006/wordprocessingDrawing" xmlns:w10="urn:schemas-microsoft-com:office:word" xmlns:w="http://schemas.openxmlformats.org/wordprocessingml/2006/main" xmlns:w14="http://schemas.microsoft.com/office/word/2010/wordml" xmlns:w15="http://schemas.microsoft.com/office/word/2012/wordml" xmlns:wpg="http://schemas.microsoft.com/office/word/2010/wordprocessingGroup" xmlns:wpi="http://schemas.microsoft.com/office/word/2010/wordprocessingInk" xmlns:wne="http://schemas.microsoft.com/office/word/2006/wordml" xmlns:wps="http://schemas.microsoft.com/office/word/2010/wordprocessingShape" mc:Ignorable="w14 w15 wp14">
+<w:document xmlns:wpc="http://schemas.microsoft.com/office/word/2010/wordprocessingCanvas" xmlns:cx="http://schemas.microsoft.com/office/drawing/2014/chartex" xmlns:cx1="http://schemas.microsoft.com/office/drawing/2015/9/8/chartex" xmlns:cx2="http://schemas.microsoft.com/office/drawing/2015/10/21/chartex" xmlns:cx3="http://schemas.microsoft.com/office/drawing/2016/5/9/chartex" xmlns:cx4="http://schemas.microsoft.com/office/drawing/2016/5/10/chartex" xmlns:cx5="http://schemas.microsoft.com/office/drawing/2016/5/11/chartex" xmlns:cx6="http://schemas.microsoft.com/office/drawing/2016/5/12/chartex" xmlns:cx7="http://schemas.microsoft.com/office/drawing/2016/5/13/chartex" xmlns:cx8="http://schemas.microsoft.com/office/drawing/2016/5/14/chartex" xmlns:mc="http://schemas.openxmlformats.org/markup-compatibility/2006" xmlns:aink="http://schemas.microsoft.com/office/drawing/2016/ink" xmlns:am3d="http://schemas.microsoft.com/office/drawing/2017/model3d" xmlns:o="urn:schemas-microsoft-com:office:office" xmlns:r="http://schemas.openxmlformats.org/officeDocument/2006/relationships" xmlns:m="http://schemas.openxmlformats.org/officeDocument/2006/math" xmlns:v="urn:schemas-microsoft-com:vml" xmlns:wp14="http://schemas.microsoft.com/office/word/2010/wordprocessingDrawing" xmlns:wp="http://schemas.openxmlformats.org/drawingml/2006/wordprocessingDrawing" xmlns:w10="urn:schemas-microsoft-com:office:word" xmlns:w="http://schemas.openxmlformats.org/wordprocessingml/2006/main" xmlns:w14="http://schemas.microsoft.com/office/word/2010/wordml" xmlns:w15="http://schemas.microsoft.com/office/word/2012/wordml" xmlns:w16cid="http://schemas.microsoft.com/office/word/2016/wordml/cid" xmlns:w16se="http://schemas.microsoft.com/office/word/2015/wordml/symex" xmlns:wpg="http://schemas.microsoft.com/office/word/2010/wordprocessingGroup" xmlns:wpi="http://schemas.microsoft.com/office/word/2010/wordprocessingInk" xmlns:wne="http://schemas.microsoft.com/office/word/2006/wordml" xmlns:wps="http://schemas.microsoft.com/office/word/2010/wordprocessingShape" mc:Ignorable="w14 w15 w16se w16cid wp14">
   <w:body>
     <w:p>
       <w:r>
@@ -992,6 +992,65 @@
       <w:pPr>
         <w:pStyle w:val="Paragrafoelenco"/>
         <w:numPr>
+          <w:ilvl w:val="1"/>
+          <w:numId w:val="5"/>
+        </w:numPr>
+        <w:ind w:left="2496"/>
+        <w:rPr>
+          <w:color w:val="5B9BD5" w:themeColor="accent1"/>
+        </w:rPr>
+      </w:pPr>
+      <w:r>
+        <w:rPr>
+          <w:color w:val="5B9BD5" w:themeColor="accent1"/>
+        </w:rPr>
+        <w:t xml:space="preserve">The system </w:t>
+      </w:r>
+      <w:r>
+        <w:rPr>
+          <w:color w:val="5B9BD5" w:themeColor="accent1"/>
+        </w:rPr>
+        <w:t xml:space="preserve">must </w:t>
+      </w:r>
+      <w:r>
+        <w:rPr>
+          <w:color w:val="5B9BD5" w:themeColor="accent1"/>
+        </w:rPr>
+        <w:t>allow an agent to create an account, asking the municipality services to verify its identity</w:t>
+      </w:r>
+    </w:p>
+    <w:p>
+      <w:pPr>
+        <w:pStyle w:val="Paragrafoelenco"/>
+        <w:numPr>
+          <w:ilvl w:val="1"/>
+          <w:numId w:val="5"/>
+        </w:numPr>
+        <w:ind w:left="2496"/>
+      </w:pPr>
+      <w:r>
+        <w:rPr>
+          <w:color w:val="5B9BD5" w:themeColor="accent1"/>
+        </w:rPr>
+        <w:t xml:space="preserve">The system </w:t>
+      </w:r>
+      <w:r>
+        <w:rPr>
+          <w:color w:val="5B9BD5" w:themeColor="accent1"/>
+        </w:rPr>
+        <w:t xml:space="preserve">must </w:t>
+      </w:r>
+      <w:r>
+        <w:rPr>
+          <w:color w:val="5B9BD5" w:themeColor="accent1"/>
+        </w:rPr>
+        <w:t>allow an agent to login, inserting its username and password</w:t>
+      </w:r>
+    </w:p>
+    <w:p>
+      <w:pPr>
+        <w:pStyle w:val="Paragrafoelenco"/>
+        <w:numPr>
           <w:ilvl w:val="0"/>
           <w:numId w:val="2"/>
         </w:numPr>
@@ -1161,6 +1220,7 @@
         </w:numPr>
       </w:pPr>
       <w:r>
+        <w:lastRenderedPageBreak/>
         <w:t>The system must allow the user</w:t>
       </w:r>
       <w:r>
@@ -1227,7 +1287,6 @@
         </w:numPr>
       </w:pPr>
       <w:r>
-        <w:lastRenderedPageBreak/>
         <w:t xml:space="preserve">The system must show </w:t>
       </w:r>
       <w:r>
@@ -1287,15 +1346,7 @@
         <w:t xml:space="preserve">the accidents correlated to the parking violations, </w:t>
       </w:r>
       <w:r>
-        <w:t xml:space="preserve">the effectiveness of </w:t>
-      </w:r>
-      <w:proofErr w:type="spellStart"/>
-      <w:r>
-        <w:t>SafeStreet</w:t>
-      </w:r>
-      <w:proofErr w:type="spellEnd"/>
-      <w:r>
-        <w:t xml:space="preserve"> initiative</w:t>
+        <w:t>the effectiveness of SafeStreet initiative</w:t>
       </w:r>
       <w:r>
         <w:t xml:space="preserve">s and the </w:t>
@@ -1804,9 +1855,25 @@
           <w:ilvl w:val="1"/>
           <w:numId w:val="2"/>
         </w:numPr>
+      </w:pPr>
+      <w:r>
+        <w:rPr>
+          <w:color w:val="5B9BD5" w:themeColor="accent1"/>
+        </w:rPr>
+        <w:t>The system must allow supervisors to see what areas or streets has seen the best improvements in the ticket emissions.</w:t>
+      </w:r>
+    </w:p>
+    <w:p>
+      <w:pPr>
+        <w:pStyle w:val="Paragrafoelenco"/>
+        <w:numPr>
+          <w:ilvl w:val="1"/>
+          <w:numId w:val="2"/>
+        </w:numPr>
         <w:jc w:val="both"/>
       </w:pPr>
       <w:r>
+        <w:lastRenderedPageBreak/>
         <w:t xml:space="preserve">The system must allow </w:t>
       </w:r>
       <w:r>
@@ -1853,6 +1920,87 @@
           <w:numId w:val="2"/>
         </w:numPr>
         <w:rPr>
+          <w:color w:val="5B9BD5" w:themeColor="accent1"/>
+        </w:rPr>
+      </w:pPr>
+      <w:r>
+        <w:rPr>
+          <w:color w:val="5B9BD5" w:themeColor="accent1"/>
+        </w:rPr>
+        <w:t xml:space="preserve">The system </w:t>
+      </w:r>
+      <w:r>
+        <w:rPr>
+          <w:color w:val="5B9BD5" w:themeColor="accent1"/>
+        </w:rPr>
+        <w:t xml:space="preserve">must </w:t>
+      </w:r>
+      <w:r>
+        <w:rPr>
+          <w:color w:val="5B9BD5" w:themeColor="accent1"/>
+        </w:rPr>
+        <w:t xml:space="preserve">allow </w:t>
+      </w:r>
+      <w:r>
+        <w:rPr>
+          <w:color w:val="5B9BD5" w:themeColor="accent1"/>
+        </w:rPr>
+        <w:t>a supervisor</w:t>
+      </w:r>
+      <w:r>
+        <w:rPr>
+          <w:color w:val="5B9BD5" w:themeColor="accent1"/>
+        </w:rPr>
+        <w:t xml:space="preserve"> to create an account, asking the municipality services to verify its identity</w:t>
+      </w:r>
+    </w:p>
+    <w:p>
+      <w:pPr>
+        <w:pStyle w:val="Paragrafoelenco"/>
+        <w:numPr>
+          <w:ilvl w:val="1"/>
+          <w:numId w:val="2"/>
+        </w:numPr>
+      </w:pPr>
+      <w:r>
+        <w:rPr>
+          <w:color w:val="5B9BD5" w:themeColor="accent1"/>
+        </w:rPr>
+        <w:t xml:space="preserve">The system </w:t>
+      </w:r>
+      <w:r>
+        <w:rPr>
+          <w:color w:val="5B9BD5" w:themeColor="accent1"/>
+        </w:rPr>
+        <w:t xml:space="preserve">must </w:t>
+      </w:r>
+      <w:r>
+        <w:rPr>
+          <w:color w:val="5B9BD5" w:themeColor="accent1"/>
+        </w:rPr>
+        <w:t>allow a</w:t>
+      </w:r>
+      <w:r>
+        <w:rPr>
+          <w:color w:val="5B9BD5" w:themeColor="accent1"/>
+        </w:rPr>
+        <w:t xml:space="preserve"> supervisor </w:t>
+      </w:r>
+      <w:r>
+        <w:rPr>
+          <w:color w:val="5B9BD5" w:themeColor="accent1"/>
+        </w:rPr>
+        <w:t>to login, inserting its username and password</w:t>
+      </w:r>
+    </w:p>
+    <w:p>
+      <w:pPr>
+        <w:pStyle w:val="Paragrafoelenco"/>
+        <w:numPr>
+          <w:ilvl w:val="1"/>
+          <w:numId w:val="2"/>
+        </w:numPr>
+        <w:rPr>
           <w:strike/>
           <w:color w:val="FF0000"/>
         </w:rPr>
@@ -2003,7 +2151,6 @@
           <w:strike/>
           <w:color w:val="FF0000"/>
         </w:rPr>
-        <w:lastRenderedPageBreak/>
         <w:t xml:space="preserve">The system allows to suggest the </w:t>
       </w:r>
       <w:r>
@@ -2037,188 +2184,48 @@
         </w:numPr>
       </w:pPr>
       <w:r>
-        <w:t>The system must take information from the municipality exploiting the municipality services</w:t>
-      </w:r>
-      <w:r>
-        <w:t xml:space="preserve"> (</w:t>
-      </w:r>
-      <w:r>
-        <w:rPr>
-          <w:color w:val="FF0000"/>
-        </w:rPr>
-        <w:t xml:space="preserve">solo </w:t>
-      </w:r>
-      <w:proofErr w:type="spellStart"/>
-      <w:r>
-        <w:rPr>
-          <w:color w:val="FF0000"/>
-        </w:rPr>
-        <w:t>gli</w:t>
-      </w:r>
-      <w:proofErr w:type="spellEnd"/>
-      <w:r>
-        <w:rPr>
-          <w:color w:val="FF0000"/>
-        </w:rPr>
+        <w:t xml:space="preserve">The system must take information </w:t>
+      </w:r>
+      <w:r>
+        <w:rPr>
+          <w:color w:val="5B9BD5" w:themeColor="accent1"/>
+        </w:rPr>
+        <w:t xml:space="preserve">about accidents and street networks (bike lanes, sidewalks, parking areas…) </w:t>
+      </w:r>
+      <w:r>
+        <w:t>from the municipality</w:t>
+      </w:r>
+      <w:r>
+        <w:t>,</w:t>
+      </w:r>
+      <w:bookmarkStart w:id="0" w:name="_GoBack"/>
+      <w:bookmarkEnd w:id="0"/>
+      <w:r>
+        <w:t xml:space="preserve"> exploiting the municipality services</w:t>
+      </w:r>
+      <w:r>
         <w:t xml:space="preserve"> </w:t>
       </w:r>
-      <w:proofErr w:type="spellStart"/>
-      <w:r>
-        <w:rPr>
-          <w:color w:val="FF0000"/>
-        </w:rPr>
-        <w:t>incidenti</w:t>
-      </w:r>
-      <w:proofErr w:type="spellEnd"/>
-      <w:r>
-        <w:rPr>
-          <w:color w:val="FF0000"/>
-        </w:rPr>
-        <w:t xml:space="preserve"> o </w:t>
-      </w:r>
-      <w:proofErr w:type="spellStart"/>
-      <w:r>
-        <w:rPr>
-          <w:color w:val="FF0000"/>
-        </w:rPr>
-        <w:t>anche</w:t>
-      </w:r>
-      <w:proofErr w:type="spellEnd"/>
-      <w:r>
-        <w:rPr>
-          <w:color w:val="FF0000"/>
-        </w:rPr>
-        <w:t xml:space="preserve"> </w:t>
-      </w:r>
-      <w:proofErr w:type="spellStart"/>
-      <w:r>
-        <w:rPr>
-          <w:color w:val="FF0000"/>
-        </w:rPr>
-        <w:t>altro</w:t>
-      </w:r>
-      <w:proofErr w:type="spellEnd"/>
-      <w:r>
-        <w:rPr>
-          <w:color w:val="FF0000"/>
-        </w:rPr>
-        <w:t xml:space="preserve">? </w:t>
-      </w:r>
-      <w:proofErr w:type="spellStart"/>
-      <w:r>
-        <w:rPr>
-          <w:color w:val="FF0000"/>
-        </w:rPr>
-        <w:t>Tipo</w:t>
-      </w:r>
-      <w:proofErr w:type="spellEnd"/>
-      <w:r>
-        <w:rPr>
-          <w:color w:val="FF0000"/>
-        </w:rPr>
-        <w:t xml:space="preserve"> </w:t>
-      </w:r>
-      <w:proofErr w:type="spellStart"/>
-      <w:r>
-        <w:rPr>
-          <w:color w:val="FF0000"/>
-        </w:rPr>
-        <w:t>struttura</w:t>
-      </w:r>
-      <w:proofErr w:type="spellEnd"/>
-      <w:r>
-        <w:rPr>
-          <w:color w:val="FF0000"/>
-        </w:rPr>
-        <w:t xml:space="preserve"> </w:t>
-      </w:r>
-      <w:proofErr w:type="spellStart"/>
-      <w:r>
-        <w:rPr>
-          <w:color w:val="FF0000"/>
-        </w:rPr>
-        <w:t>delle</w:t>
-      </w:r>
-      <w:proofErr w:type="spellEnd"/>
-      <w:r>
-        <w:rPr>
-          <w:color w:val="FF0000"/>
-        </w:rPr>
-        <w:t xml:space="preserve"> </w:t>
-      </w:r>
-      <w:proofErr w:type="spellStart"/>
-      <w:r>
-        <w:rPr>
-          <w:color w:val="FF0000"/>
-        </w:rPr>
-        <w:t>strade</w:t>
-      </w:r>
-      <w:proofErr w:type="spellEnd"/>
-      <w:r>
-        <w:rPr>
-          <w:color w:val="FF0000"/>
-        </w:rPr>
-        <w:t>/</w:t>
-      </w:r>
-      <w:proofErr w:type="spellStart"/>
-      <w:r>
-        <w:rPr>
-          <w:color w:val="FF0000"/>
-        </w:rPr>
-        <w:t>piste</w:t>
-      </w:r>
-      <w:proofErr w:type="spellEnd"/>
-      <w:r>
-        <w:rPr>
-          <w:color w:val="FF0000"/>
-        </w:rPr>
-        <w:t xml:space="preserve"> </w:t>
-      </w:r>
-      <w:proofErr w:type="spellStart"/>
-      <w:r>
-        <w:rPr>
-          <w:color w:val="FF0000"/>
-        </w:rPr>
-        <w:t>ciclabili</w:t>
-      </w:r>
-      <w:proofErr w:type="spellEnd"/>
-      <w:r>
-        <w:rPr>
-          <w:color w:val="FF0000"/>
-        </w:rPr>
-        <w:t>/</w:t>
-      </w:r>
-      <w:proofErr w:type="spellStart"/>
-      <w:r>
-        <w:rPr>
-          <w:color w:val="FF0000"/>
-        </w:rPr>
-        <w:t>parcheggi</w:t>
-      </w:r>
-      <w:proofErr w:type="spellEnd"/>
-      <w:r>
-        <w:rPr>
-          <w:color w:val="FF0000"/>
-        </w:rPr>
-        <w:t>?)</w:t>
-      </w:r>
-    </w:p>
-    <w:p>
-      <w:pPr>
-        <w:pStyle w:val="Paragrafoelenco"/>
-        <w:numPr>
-          <w:ilvl w:val="1"/>
-          <w:numId w:val="2"/>
-        </w:numPr>
-      </w:pPr>
-      <w:r>
-        <w:t>The system must elaborate th</w:t>
-      </w:r>
-      <w:r>
-        <w:t>is</w:t>
-      </w:r>
-      <w:r>
-        <w:t xml:space="preserve"> information and try to find possible solutions for problems</w:t>
+    </w:p>
+    <w:p>
+      <w:pPr>
+        <w:pStyle w:val="Paragrafoelenco"/>
+        <w:numPr>
+          <w:ilvl w:val="1"/>
+          <w:numId w:val="2"/>
+        </w:numPr>
+      </w:pPr>
+      <w:r>
+        <w:t xml:space="preserve">The system must elaborate </w:t>
+      </w:r>
+      <w:r>
+        <w:t>th</w:t>
+      </w:r>
+      <w:r>
+        <w:t>is information</w:t>
+      </w:r>
+      <w:r>
+        <w:t xml:space="preserve"> and try to find possible solutions for problems</w:t>
       </w:r>
     </w:p>
     <w:p>
@@ -2242,7 +2249,13 @@
         <w:t>supervisors</w:t>
       </w:r>
       <w:r>
-        <w:t xml:space="preserve"> about the solution it has found</w:t>
+        <w:t xml:space="preserve"> about the solution</w:t>
+      </w:r>
+      <w:r>
+        <w:t>s</w:t>
+      </w:r>
+      <w:r>
+        <w:t xml:space="preserve"> it has found</w:t>
       </w:r>
     </w:p>
     <w:p>
@@ -2322,15 +2335,7 @@
     <w:p/>
     <w:p>
       <w:r>
-        <w:t xml:space="preserve">Mark is a man in his thirties. He’s an employee at </w:t>
-      </w:r>
-      <w:proofErr w:type="spellStart"/>
-      <w:r>
-        <w:t>Esselunga</w:t>
-      </w:r>
-      <w:proofErr w:type="spellEnd"/>
-      <w:r>
-        <w:t xml:space="preserve"> supermarkets. One day, walking down the main street of his city he finds a car parked illegally in the middle of the bike lane. Mark is registered in the application SafeStreet. He takes out his smartphone and opens the application. After writing his credentials and logging in, he clicks the button “Report a violation” in the home page. He inserts the type of violation, so in this case he just writes “car illegally parked in bike lane”, and takes three different pictures of the car: one of the front of the car, clearly showing the license plate; the second showing the entire car and, in the background, the signal of bike lane; the third one highlighting important elements of the streets where the potential violation </w:t>
+        <w:t xml:space="preserve">Mark is a man in his thirties. He’s an employee at Esselunga supermarkets. One day, walking down the main street of his city he finds a car parked illegally in the middle of the bike lane. Mark is registered in the application SafeStreet. He takes out his smartphone and opens the application. After writing his credentials and logging in, he clicks the button “Report a violation” in the home page. He inserts the type of violation, so in this case he just writes “car illegally parked in bike lane”, and takes three different pictures of the car: one of the front of the car, clearly showing the license plate; the second showing the entire car and, in the background, the signal of bike lane; the third one highlighting important elements of the streets where the potential violation </w:t>
       </w:r>
       <w:r>
         <w:t>occurred</w:t>
@@ -2353,6 +2358,7 @@
     </w:p>
     <w:p>
       <w:r>
+        <w:lastRenderedPageBreak/>
         <w:t xml:space="preserve">2.The </w:t>
       </w:r>
       <w:r>
@@ -2368,69 +2374,26 @@
     <w:p/>
     <w:p>
       <w:r>
-        <w:t xml:space="preserve">Lukas is a municipality agent that is working as usual at his desk and has the </w:t>
-      </w:r>
-      <w:proofErr w:type="spellStart"/>
-      <w:r>
-        <w:t>SafeStreet</w:t>
-      </w:r>
-      <w:proofErr w:type="spellEnd"/>
-      <w:r>
-        <w:t xml:space="preserve"> Web app opened</w:t>
-      </w:r>
-      <w:r>
-        <w:t xml:space="preserve"> in the background on his PC</w:t>
-      </w:r>
-      <w:r>
-        <w:t xml:space="preserve">. While checking his papers he receives a notification from the </w:t>
-      </w:r>
-      <w:proofErr w:type="spellStart"/>
-      <w:r>
-        <w:t>SafeStreet</w:t>
-      </w:r>
-      <w:proofErr w:type="spellEnd"/>
-      <w:r>
-        <w:t xml:space="preserve">. He opens the window of the app and finds that a new report has been made about a violation. Lukas clicks on the row linked to the new violation. He observes that the violation has been reported by a certain </w:t>
-      </w:r>
-      <w:proofErr w:type="spellStart"/>
-      <w:r>
-        <w:t>Gianluca</w:t>
-      </w:r>
-      <w:proofErr w:type="spellEnd"/>
-      <w:r>
-        <w:t xml:space="preserve"> Verdi. The pictures of the report clearly show the vehicle that has made the violation (not paid parking meter), his license plate and the place where the violation occurred. There is now enough evidence that allows Lukas to issue a traffic ticket to the owner of the vehicle.</w:t>
+        <w:t>Lukas is a municipality agent that is working as usual at his desk and has the SafeStreet Web app opened in the background on his PC. While checking his papers he receives a notification from the SafeStreet. He opens the window of the app and finds that a new report has been made about a violation. Lukas clicks on the row linked to the new violation. He observes that the violation has been reported by a certain Gianluca Verdi. The pictures of the report clearly show the vehicle that has made the violation (not paid parking meter), his license plate and the place where the violation occurred. There is now enough evidence that allows Lukas to issue a traffic ticket to the owner of the vehicle.</w:t>
       </w:r>
     </w:p>
     <w:p/>
     <w:p>
       <w:r>
-        <w:lastRenderedPageBreak/>
         <w:t>2b. The policeman receives a notification and send an agent to control because the picture is not clear</w:t>
       </w:r>
     </w:p>
     <w:p/>
     <w:p>
       <w:r>
-        <w:t xml:space="preserve">Laura is a municipality agent that has just started her new day at work. She works in Milan’s police station. She starts her PC at her desk, opens Internet Browser and search for </w:t>
-      </w:r>
-      <w:proofErr w:type="spellStart"/>
-      <w:r>
-        <w:t>SafeStreet</w:t>
-      </w:r>
-      <w:proofErr w:type="spellEnd"/>
-      <w:r>
-        <w:t xml:space="preserve"> Web App. After logging in, the reported violation queue is filled with 10 notifications of new potential violations reported. She opens the first one and she discovers that the system wasn’t able to correctly identify the vehicle involved and the user hasn’t inserted the license plate as plain text to help recognition. She checks the pictures but she can’t find out what is written on the license plate. She tells his supervisor the problem, in order to send an agent to directly check in the place of the supposed violation (based on the GPS position sent by the user) </w:t>
-      </w:r>
-      <w:proofErr w:type="gramStart"/>
-      <w:r>
-        <w:t>and ,eventually</w:t>
-      </w:r>
-      <w:proofErr w:type="gramEnd"/>
+        <w:t xml:space="preserve">Laura is a municipality agent that has just started her new day at work. She works in Milan’s police station. She starts her PC at her desk, opens Internet Browser and search for SafeStreet Web App. After logging in, the reported violation queue is filled with 10 notifications of new potential violations reported. She opens the first one and she discovers that the system wasn’t able to correctly identify the vehicle involved and the user hasn’t inserted the license plate as plain text to help recognition. She checks the pictures but she can’t find out what is written on the license plate. She tells his supervisor the problem, in order to send an agent to directly check in the place of the supposed violation (based on the GPS position sent by the user) </w:t>
+      </w:r>
+      <w:r>
+        <w:t>and, possibly</w:t>
+      </w:r>
       <w:r>
         <w:t>, to issue a traffic ticket.</w:t>
       </w:r>
-      <w:bookmarkStart w:id="0" w:name="_GoBack"/>
-      <w:bookmarkEnd w:id="0"/>
     </w:p>
     <w:p/>
     <w:p/>
@@ -2528,7 +2491,11 @@
         <w:t>typically</w:t>
       </w:r>
       <w:r>
-        <w:t xml:space="preserve"> travels by car. She lives in Milan and this week she needs to go to Turin. He wants to know where she can safely park the car and take an hotel reservation. Before searching for an hotel, she takes out her Huawei and opens the SafeStreet application. She clicks the button “Check statistics in a city”. After this, a new page opens in which Bob clicks on the “Check for most dangerous areas/streets”. The last click he does is on the “Select a city you want” button. She chooses “Turin” among all the possible ones. Now she can use</w:t>
+        <w:t xml:space="preserve"> travels by car. She lives in Milan and this week she needs to go to Turin. He wants to know where she can safely park the car and take an hotel reservation. Before searching for an hotel, she takes out her Huawei and opens the </w:t>
+      </w:r>
+      <w:r>
+        <w:lastRenderedPageBreak/>
+        <w:t>SafeStreet application. She clicks the button “Check statistics in a city”. After this, a new page opens in which Bob clicks on the “Check for most dangerous areas/streets”. The last click he does is on the “Select a city you want” button. She chooses “Turin” among all the possible ones. Now she can use</w:t>
       </w:r>
       <w:r>
         <w:t xml:space="preserve"> </w:t>
@@ -2556,13 +2523,18 @@
     <w:p/>
     <w:p>
       <w:r>
+        <w:t xml:space="preserve">Marco is a local police supervisor in the municipality of Varese. He logins in the SafeStreet application and he sees a notification about a suggestion for an intervention to improve safety. He opens it and he reads that in Via Roma there have been a lot of reports and consequent tickets in the last months due to cars parked on the sidewalk. The system is suggesting to add barriers to prevent cars from going on the sidewalk. This seems a good suggestion for him, he will discuss it with the competent municipality sector. </w:t>
+      </w:r>
+    </w:p>
+    <w:p/>
+    <w:p>
+      <w:r>
         <w:t>6.the user registers to the application</w:t>
       </w:r>
     </w:p>
     <w:p/>
     <w:p>
       <w:r>
-        <w:lastRenderedPageBreak/>
         <w:t xml:space="preserve">Luke and Walter are two close friends. Luke doesn’t know about SafeStreet application while Walter is a regular registered user of it. One day, Walter and Luke are walking down a road. Walter notices a potential violation and stops. He takes out his phone and opens the SafeStreet application. Luke asks Walter what he’s doing and Walter explains what SafeStreet is. Walter is pretty convincing and makes Luke install the application. Luke learns that to report violations he </w:t>
       </w:r>
       <w:r>
@@ -2581,15 +2553,234 @@
     <w:p/>
     <w:p>
       <w:r>
-        <w:t xml:space="preserve">7. A supervisor wants to check see what areas are registering improvements since the municipality has started to use </w:t>
-      </w:r>
-      <w:proofErr w:type="spellStart"/>
-      <w:r>
-        <w:t>SafeStreet</w:t>
-      </w:r>
-      <w:proofErr w:type="spellEnd"/>
+        <w:t>7. A supervisor wants to check see what areas are registering improvements since the municipality has started to use SafeStreet</w:t>
+      </w:r>
     </w:p>
     <w:p/>
+    <w:p>
+      <w:pPr>
+        <w:rPr>
+          <w:lang w:val="en-US"/>
+        </w:rPr>
+      </w:pPr>
+      <w:r>
+        <w:rPr>
+          <w:lang w:val="en-US"/>
+        </w:rPr>
+        <w:t>Giulio is a local police supervisor in th</w:t>
+      </w:r>
+      <w:r>
+        <w:rPr>
+          <w:lang w:val="en-US"/>
+        </w:rPr>
+        <w:t xml:space="preserve">e municipality of Milan. It’s six </w:t>
+      </w:r>
+      <w:r>
+        <w:rPr>
+          <w:lang w:val="en-US"/>
+        </w:rPr>
+        <w:t>months</w:t>
+      </w:r>
+      <w:r>
+        <w:rPr>
+          <w:lang w:val="en-US"/>
+        </w:rPr>
+        <w:t xml:space="preserve"> since they have started to use the SafeStreet application to receive report from citizens about parking violations and he want to check what benefits it has brought. He opens the web application, </w:t>
+      </w:r>
+      <w:r>
+        <w:rPr>
+          <w:lang w:val="en-US"/>
+        </w:rPr>
+        <w:t xml:space="preserve">he </w:t>
+      </w:r>
+      <w:r>
+        <w:rPr>
+          <w:lang w:val="en-US"/>
+        </w:rPr>
+        <w:t>login</w:t>
+      </w:r>
+      <w:r>
+        <w:rPr>
+          <w:lang w:val="en-US"/>
+        </w:rPr>
+        <w:t xml:space="preserve">s </w:t>
+      </w:r>
+      <w:r>
+        <w:rPr>
+          <w:lang w:val="en-US"/>
+        </w:rPr>
+        <w:t>inserting his credentials and</w:t>
+      </w:r>
+      <w:r>
+        <w:rPr>
+          <w:lang w:val="en-US"/>
+        </w:rPr>
+        <w:t xml:space="preserve"> he</w:t>
+      </w:r>
+      <w:r>
+        <w:rPr>
+          <w:lang w:val="en-US"/>
+        </w:rPr>
+        <w:t xml:space="preserve"> </w:t>
+      </w:r>
+      <w:r>
+        <w:rPr>
+          <w:lang w:val="en-US"/>
+        </w:rPr>
+        <w:t>clicks</w:t>
+      </w:r>
+      <w:r>
+        <w:rPr>
+          <w:lang w:val="en-US"/>
+        </w:rPr>
+        <w:t xml:space="preserve"> </w:t>
+      </w:r>
+      <w:r>
+        <w:rPr>
+          <w:lang w:val="en-US"/>
+        </w:rPr>
+        <w:t>on</w:t>
+      </w:r>
+      <w:r>
+        <w:rPr>
+          <w:lang w:val="en-US"/>
+        </w:rPr>
+        <w:t xml:space="preserve"> </w:t>
+      </w:r>
+      <w:r>
+        <w:rPr>
+          <w:i/>
+          <w:iCs/>
+          <w:lang w:val="en-US"/>
+        </w:rPr>
+        <w:t>Improvements</w:t>
+      </w:r>
+      <w:r>
+        <w:rPr>
+          <w:lang w:val="en-US"/>
+        </w:rPr>
+        <w:t xml:space="preserve"> under the </w:t>
+      </w:r>
+      <w:r>
+        <w:rPr>
+          <w:i/>
+          <w:iCs/>
+          <w:lang w:val="en-US"/>
+        </w:rPr>
+        <w:t>Statistic</w:t>
+      </w:r>
+      <w:r>
+        <w:rPr>
+          <w:i/>
+          <w:iCs/>
+          <w:lang w:val="en-US"/>
+        </w:rPr>
+        <w:t>s</w:t>
+      </w:r>
+      <w:r>
+        <w:rPr>
+          <w:lang w:val="en-US"/>
+        </w:rPr>
+        <w:t xml:space="preserve"> section. Here he can see what streets have seen the </w:t>
+      </w:r>
+      <w:r>
+        <w:rPr>
+          <w:lang w:val="en-US"/>
+        </w:rPr>
+        <w:t>best</w:t>
+      </w:r>
+      <w:r>
+        <w:rPr>
+          <w:lang w:val="en-US"/>
+        </w:rPr>
+        <w:t xml:space="preserve"> reduce</w:t>
+      </w:r>
+      <w:r>
+        <w:rPr>
+          <w:lang w:val="en-US"/>
+        </w:rPr>
+        <w:t>s</w:t>
+      </w:r>
+      <w:r>
+        <w:rPr>
+          <w:lang w:val="en-US"/>
+        </w:rPr>
+        <w:t xml:space="preserve"> in the number of </w:t>
+      </w:r>
+      <w:r>
+        <w:rPr>
+          <w:lang w:val="en-US"/>
+        </w:rPr>
+        <w:t>issued tickets</w:t>
+      </w:r>
+      <w:r>
+        <w:rPr>
+          <w:lang w:val="en-US"/>
+        </w:rPr>
+        <w:t xml:space="preserve">. He sees that a lot of central zones have seen reductions from 20 to 50%, while in the </w:t>
+      </w:r>
+      <w:r>
+        <w:rPr>
+          <w:lang w:val="en-US"/>
+        </w:rPr>
+        <w:t>peripheral areas</w:t>
+      </w:r>
+      <w:r>
+        <w:rPr>
+          <w:lang w:val="en-US"/>
+        </w:rPr>
+        <w:t xml:space="preserve"> the number</w:t>
+      </w:r>
+      <w:r>
+        <w:rPr>
+          <w:lang w:val="en-US"/>
+        </w:rPr>
+        <w:t>s</w:t>
+      </w:r>
+      <w:r>
+        <w:rPr>
+          <w:lang w:val="en-US"/>
+        </w:rPr>
+        <w:t xml:space="preserve"> are much less </w:t>
+      </w:r>
+      <w:r>
+        <w:rPr>
+          <w:lang w:val="en-US"/>
+        </w:rPr>
+        <w:t>substantial</w:t>
+      </w:r>
+      <w:r>
+        <w:rPr>
+          <w:lang w:val="en-US"/>
+        </w:rPr>
+        <w:t xml:space="preserve">. He is happy because of this result, but he wants to improve it and he </w:t>
+      </w:r>
+      <w:r>
+        <w:rPr>
+          <w:lang w:val="en-US"/>
+        </w:rPr>
+        <w:t xml:space="preserve">thinks to start a marketing campaign to encourage more people to use the application, especially in the </w:t>
+      </w:r>
+      <w:r>
+        <w:rPr>
+          <w:lang w:val="en-US"/>
+        </w:rPr>
+        <w:t>peripheral</w:t>
+      </w:r>
+      <w:r>
+        <w:rPr>
+          <w:lang w:val="en-US"/>
+        </w:rPr>
+        <w:t xml:space="preserve">s. </w:t>
+      </w:r>
+    </w:p>
+    <w:p>
+      <w:pPr>
+        <w:rPr>
+          <w:lang w:val="en-US"/>
+        </w:rPr>
+      </w:pPr>
+    </w:p>
     <w:p>
       <w:pPr>
         <w:pStyle w:val="Titolo"/>
@@ -2611,7 +2802,120 @@
     <w:p/>
     <w:p>
       <w:r>
-        <w:t>Marco and Luigi are two very close friends. One day Marco decides it’s time to make a very not funny c</w:t>
+        <w:t xml:space="preserve">Marco and Luigi are two very close friends. One day Marco decides it’s time to make a very not funny </w:t>
+      </w:r>
+      <w:r>
+        <w:t xml:space="preserve">joke to his friend and </w:t>
+      </w:r>
+      <w:r>
+        <w:t xml:space="preserve">he </w:t>
+      </w:r>
+      <w:r>
+        <w:t>decide</w:t>
+      </w:r>
+      <w:r>
+        <w:t>s</w:t>
+      </w:r>
+      <w:r>
+        <w:t xml:space="preserve"> to use the SafeStreet application to make him receive a traffic ticket. He finds an </w:t>
+      </w:r>
+      <w:r>
+        <w:t>illegally parked</w:t>
+      </w:r>
+      <w:r>
+        <w:t xml:space="preserve"> </w:t>
+      </w:r>
+      <w:r>
+        <w:t>car,</w:t>
+      </w:r>
+      <w:r>
+        <w:t xml:space="preserve"> he photographs it and then</w:t>
+      </w:r>
+      <w:r>
+        <w:t xml:space="preserve"> he</w:t>
+      </w:r>
+      <w:r>
+        <w:t xml:space="preserve"> tr</w:t>
+      </w:r>
+      <w:r>
+        <w:t>ies</w:t>
+      </w:r>
+      <w:r>
+        <w:t xml:space="preserve"> to modify the license plate in the photo with Luigi’s car license plate. He sends the report with the modified photo thinking about the face of Luigi when he will receive the ticket. </w:t>
+      </w:r>
+    </w:p>
+    <w:p>
+      <w:r>
+        <w:t xml:space="preserve">Some </w:t>
+      </w:r>
+      <w:r>
+        <w:t>weeks later</w:t>
+      </w:r>
+      <w:r>
+        <w:t xml:space="preserve"> he </w:t>
+      </w:r>
+      <w:r>
+        <w:t>receives</w:t>
+      </w:r>
+      <w:r>
+        <w:t xml:space="preserve"> a letter from the </w:t>
+      </w:r>
+      <w:r>
+        <w:t>judicial authority</w:t>
+      </w:r>
+      <w:r>
+        <w:t xml:space="preserve"> stating that they </w:t>
+      </w:r>
+      <w:r>
+        <w:t>have</w:t>
+      </w:r>
+      <w:r>
+        <w:t xml:space="preserve"> started a </w:t>
+      </w:r>
+      <w:r>
+        <w:t>criminal proceeding</w:t>
+      </w:r>
+      <w:r>
+        <w:t xml:space="preserve"> against him for the crime of </w:t>
+      </w:r>
+      <w:r>
+        <w:t xml:space="preserve">slander (see </w:t>
+      </w:r>
+      <w:r>
+        <w:rPr>
+          <w:i/>
+          <w:iCs/>
+        </w:rPr>
+        <w:t>[SL</w:t>
+      </w:r>
+      <w:r>
+        <w:rPr>
+          <w:i/>
+          <w:iCs/>
+        </w:rPr>
+        <w:t>A</w:t>
+      </w:r>
+      <w:r>
+        <w:rPr>
+          <w:i/>
+          <w:iCs/>
+        </w:rPr>
+        <w:t>NDER]</w:t>
+      </w:r>
+      <w:r>
+        <w:t>).</w:t>
+      </w:r>
+    </w:p>
+    <w:p>
+      <w:r>
+        <w:lastRenderedPageBreak/>
+        <w:t xml:space="preserve">Probably he won’t do it another time. </w:t>
+      </w:r>
+    </w:p>
+    <w:p/>
+    <w:p>
+      <w:r>
+        <w:t>[SLANDER] : see art. 368, 370, 69 c.p.p.</w:t>
       </w:r>
     </w:p>
     <w:p/>
@@ -2650,7 +2954,7 @@
 </file>
 
 <file path=word/endnotes.xml><?xml version="1.0" encoding="utf-8"?>
-<w:endnotes xmlns:wpc="http://schemas.microsoft.com/office/word/2010/wordprocessingCanvas" xmlns:mo="http://schemas.microsoft.com/office/mac/office/2008/main" xmlns:mc="http://schemas.openxmlformats.org/markup-compatibility/2006" xmlns:mv="urn:schemas-microsoft-com:mac:vml" xmlns:o="urn:schemas-microsoft-com:office:office" xmlns:r="http://schemas.openxmlformats.org/officeDocument/2006/relationships" xmlns:m="http://schemas.openxmlformats.org/officeDocument/2006/math" xmlns:v="urn:schemas-microsoft-com:vml" xmlns:wp14="http://schemas.microsoft.com/office/word/2010/wordprocessingDrawing" xmlns:wp="http://schemas.openxmlformats.org/drawingml/2006/wordprocessingDrawing" xmlns:w10="urn:schemas-microsoft-com:office:word" xmlns:w="http://schemas.openxmlformats.org/wordprocessingml/2006/main" xmlns:w14="http://schemas.microsoft.com/office/word/2010/wordml" xmlns:w15="http://schemas.microsoft.com/office/word/2012/wordml" xmlns:wpg="http://schemas.microsoft.com/office/word/2010/wordprocessingGroup" xmlns:wpi="http://schemas.microsoft.com/office/word/2010/wordprocessingInk" xmlns:wne="http://schemas.microsoft.com/office/word/2006/wordml" xmlns:wps="http://schemas.microsoft.com/office/word/2010/wordprocessingShape" mc:Ignorable="w14 w15 wp14">
+<w:endnotes xmlns:wpc="http://schemas.microsoft.com/office/word/2010/wordprocessingCanvas" xmlns:cx="http://schemas.microsoft.com/office/drawing/2014/chartex" xmlns:cx1="http://schemas.microsoft.com/office/drawing/2015/9/8/chartex" xmlns:cx2="http://schemas.microsoft.com/office/drawing/2015/10/21/chartex" xmlns:cx3="http://schemas.microsoft.com/office/drawing/2016/5/9/chartex" xmlns:cx4="http://schemas.microsoft.com/office/drawing/2016/5/10/chartex" xmlns:cx5="http://schemas.microsoft.com/office/drawing/2016/5/11/chartex" xmlns:cx6="http://schemas.microsoft.com/office/drawing/2016/5/12/chartex" xmlns:cx7="http://schemas.microsoft.com/office/drawing/2016/5/13/chartex" xmlns:cx8="http://schemas.microsoft.com/office/drawing/2016/5/14/chartex" xmlns:mc="http://schemas.openxmlformats.org/markup-compatibility/2006" xmlns:aink="http://schemas.microsoft.com/office/drawing/2016/ink" xmlns:am3d="http://schemas.microsoft.com/office/drawing/2017/model3d" xmlns:o="urn:schemas-microsoft-com:office:office" xmlns:r="http://schemas.openxmlformats.org/officeDocument/2006/relationships" xmlns:m="http://schemas.openxmlformats.org/officeDocument/2006/math" xmlns:v="urn:schemas-microsoft-com:vml" xmlns:wp14="http://schemas.microsoft.com/office/word/2010/wordprocessingDrawing" xmlns:wp="http://schemas.openxmlformats.org/drawingml/2006/wordprocessingDrawing" xmlns:w10="urn:schemas-microsoft-com:office:word" xmlns:w="http://schemas.openxmlformats.org/wordprocessingml/2006/main" xmlns:w14="http://schemas.microsoft.com/office/word/2010/wordml" xmlns:w15="http://schemas.microsoft.com/office/word/2012/wordml" xmlns:w16cid="http://schemas.microsoft.com/office/word/2016/wordml/cid" xmlns:w16se="http://schemas.microsoft.com/office/word/2015/wordml/symex" xmlns:wpg="http://schemas.microsoft.com/office/word/2010/wordprocessingGroup" xmlns:wpi="http://schemas.microsoft.com/office/word/2010/wordprocessingInk" xmlns:wne="http://schemas.microsoft.com/office/word/2006/wordml" xmlns:wps="http://schemas.microsoft.com/office/word/2010/wordprocessingShape" mc:Ignorable="w14 w15 w16se w16cid wp14">
   <w:endnote w:type="separator" w:id="-1">
     <w:p>
       <w:r>
@@ -2669,7 +2973,7 @@
 </file>
 
 <file path=word/footnotes.xml><?xml version="1.0" encoding="utf-8"?>
-<w:footnotes xmlns:wpc="http://schemas.microsoft.com/office/word/2010/wordprocessingCanvas" xmlns:mo="http://schemas.microsoft.com/office/mac/office/2008/main" xmlns:mc="http://schemas.openxmlformats.org/markup-compatibility/2006" xmlns:mv="urn:schemas-microsoft-com:mac:vml" xmlns:o="urn:schemas-microsoft-com:office:office" xmlns:r="http://schemas.openxmlformats.org/officeDocument/2006/relationships" xmlns:m="http://schemas.openxmlformats.org/officeDocument/2006/math" xmlns:v="urn:schemas-microsoft-com:vml" xmlns:wp14="http://schemas.microsoft.com/office/word/2010/wordprocessingDrawing" xmlns:wp="http://schemas.openxmlformats.org/drawingml/2006/wordprocessingDrawing" xmlns:w10="urn:schemas-microsoft-com:office:word" xmlns:w="http://schemas.openxmlformats.org/wordprocessingml/2006/main" xmlns:w14="http://schemas.microsoft.com/office/word/2010/wordml" xmlns:w15="http://schemas.microsoft.com/office/word/2012/wordml" xmlns:wpg="http://schemas.microsoft.com/office/word/2010/wordprocessingGroup" xmlns:wpi="http://schemas.microsoft.com/office/word/2010/wordprocessingInk" xmlns:wne="http://schemas.microsoft.com/office/word/2006/wordml" xmlns:wps="http://schemas.microsoft.com/office/word/2010/wordprocessingShape" mc:Ignorable="w14 w15 wp14">
+<w:footnotes xmlns:wpc="http://schemas.microsoft.com/office/word/2010/wordprocessingCanvas" xmlns:cx="http://schemas.microsoft.com/office/drawing/2014/chartex" xmlns:cx1="http://schemas.microsoft.com/office/drawing/2015/9/8/chartex" xmlns:cx2="http://schemas.microsoft.com/office/drawing/2015/10/21/chartex" xmlns:cx3="http://schemas.microsoft.com/office/drawing/2016/5/9/chartex" xmlns:cx4="http://schemas.microsoft.com/office/drawing/2016/5/10/chartex" xmlns:cx5="http://schemas.microsoft.com/office/drawing/2016/5/11/chartex" xmlns:cx6="http://schemas.microsoft.com/office/drawing/2016/5/12/chartex" xmlns:cx7="http://schemas.microsoft.com/office/drawing/2016/5/13/chartex" xmlns:cx8="http://schemas.microsoft.com/office/drawing/2016/5/14/chartex" xmlns:mc="http://schemas.openxmlformats.org/markup-compatibility/2006" xmlns:aink="http://schemas.microsoft.com/office/drawing/2016/ink" xmlns:am3d="http://schemas.microsoft.com/office/drawing/2017/model3d" xmlns:o="urn:schemas-microsoft-com:office:office" xmlns:r="http://schemas.openxmlformats.org/officeDocument/2006/relationships" xmlns:m="http://schemas.openxmlformats.org/officeDocument/2006/math" xmlns:v="urn:schemas-microsoft-com:vml" xmlns:wp14="http://schemas.microsoft.com/office/word/2010/wordprocessingDrawing" xmlns:wp="http://schemas.openxmlformats.org/drawingml/2006/wordprocessingDrawing" xmlns:w10="urn:schemas-microsoft-com:office:word" xmlns:w="http://schemas.openxmlformats.org/wordprocessingml/2006/main" xmlns:w14="http://schemas.microsoft.com/office/word/2010/wordml" xmlns:w15="http://schemas.microsoft.com/office/word/2012/wordml" xmlns:w16cid="http://schemas.microsoft.com/office/word/2016/wordml/cid" xmlns:w16se="http://schemas.microsoft.com/office/word/2015/wordml/symex" xmlns:wpg="http://schemas.microsoft.com/office/word/2010/wordprocessingGroup" xmlns:wpi="http://schemas.microsoft.com/office/word/2010/wordprocessingInk" xmlns:wne="http://schemas.microsoft.com/office/word/2006/wordml" xmlns:wps="http://schemas.microsoft.com/office/word/2010/wordprocessingShape" mc:Ignorable="w14 w15 w16se w16cid wp14">
   <w:footnote w:type="separator" w:id="-1">
     <w:p>
       <w:r>
@@ -2688,8 +2992,8 @@
 </file>
 
 <file path=word/numbering.xml><?xml version="1.0" encoding="utf-8"?>
-<w:numbering xmlns:wpc="http://schemas.microsoft.com/office/word/2010/wordprocessingCanvas" xmlns:mo="http://schemas.microsoft.com/office/mac/office/2008/main" xmlns:mc="http://schemas.openxmlformats.org/markup-compatibility/2006" xmlns:mv="urn:schemas-microsoft-com:mac:vml" xmlns:o="urn:schemas-microsoft-com:office:office" xmlns:r="http://schemas.openxmlformats.org/officeDocument/2006/relationships" xmlns:m="http://schemas.openxmlformats.org/officeDocument/2006/math" xmlns:v="urn:schemas-microsoft-com:vml" xmlns:wp14="http://schemas.microsoft.com/office/word/2010/wordprocessingDrawing" xmlns:wp="http://schemas.openxmlformats.org/drawingml/2006/wordprocessingDrawing" xmlns:w10="urn:schemas-microsoft-com:office:word" xmlns:w="http://schemas.openxmlformats.org/wordprocessingml/2006/main" xmlns:w14="http://schemas.microsoft.com/office/word/2010/wordml" xmlns:w15="http://schemas.microsoft.com/office/word/2012/wordml" xmlns:wpg="http://schemas.microsoft.com/office/word/2010/wordprocessingGroup" xmlns:wpi="http://schemas.microsoft.com/office/word/2010/wordprocessingInk" xmlns:wne="http://schemas.microsoft.com/office/word/2006/wordml" xmlns:wps="http://schemas.microsoft.com/office/word/2010/wordprocessingShape" mc:Ignorable="w14 w15 wp14">
-  <w:abstractNum w:abstractNumId="0">
+<w:numbering xmlns:wpc="http://schemas.microsoft.com/office/word/2010/wordprocessingCanvas" xmlns:cx="http://schemas.microsoft.com/office/drawing/2014/chartex" xmlns:cx1="http://schemas.microsoft.com/office/drawing/2015/9/8/chartex" xmlns:cx2="http://schemas.microsoft.com/office/drawing/2015/10/21/chartex" xmlns:cx3="http://schemas.microsoft.com/office/drawing/2016/5/9/chartex" xmlns:cx4="http://schemas.microsoft.com/office/drawing/2016/5/10/chartex" xmlns:cx5="http://schemas.microsoft.com/office/drawing/2016/5/11/chartex" xmlns:cx6="http://schemas.microsoft.com/office/drawing/2016/5/12/chartex" xmlns:cx7="http://schemas.microsoft.com/office/drawing/2016/5/13/chartex" xmlns:cx8="http://schemas.microsoft.com/office/drawing/2016/5/14/chartex" xmlns:mc="http://schemas.openxmlformats.org/markup-compatibility/2006" xmlns:aink="http://schemas.microsoft.com/office/drawing/2016/ink" xmlns:am3d="http://schemas.microsoft.com/office/drawing/2017/model3d" xmlns:o="urn:schemas-microsoft-com:office:office" xmlns:r="http://schemas.openxmlformats.org/officeDocument/2006/relationships" xmlns:m="http://schemas.openxmlformats.org/officeDocument/2006/math" xmlns:v="urn:schemas-microsoft-com:vml" xmlns:wp14="http://schemas.microsoft.com/office/word/2010/wordprocessingDrawing" xmlns:wp="http://schemas.openxmlformats.org/drawingml/2006/wordprocessingDrawing" xmlns:w10="urn:schemas-microsoft-com:office:word" xmlns:w="http://schemas.openxmlformats.org/wordprocessingml/2006/main" xmlns:w14="http://schemas.microsoft.com/office/word/2010/wordml" xmlns:w15="http://schemas.microsoft.com/office/word/2012/wordml" xmlns:w16cid="http://schemas.microsoft.com/office/word/2016/wordml/cid" xmlns:w16se="http://schemas.microsoft.com/office/word/2015/wordml/symex" xmlns:wpg="http://schemas.microsoft.com/office/word/2010/wordprocessingGroup" xmlns:wpi="http://schemas.microsoft.com/office/word/2010/wordprocessingInk" xmlns:wne="http://schemas.microsoft.com/office/word/2006/wordml" xmlns:wps="http://schemas.microsoft.com/office/word/2010/wordprocessingShape" mc:Ignorable="w14 w15 w16se w16cid wp14">
+  <w:abstractNum w:abstractNumId="0" w15:restartNumberingAfterBreak="0">
     <w:nsid w:val="174328C4"/>
     <w:multiLevelType w:val="hybridMultilevel"/>
     <w:tmpl w:val="DE9EF230"/>
@@ -2803,7 +3107,7 @@
       </w:rPr>
     </w:lvl>
   </w:abstractNum>
-  <w:abstractNum w:abstractNumId="1">
+  <w:abstractNum w:abstractNumId="1" w15:restartNumberingAfterBreak="0">
     <w:nsid w:val="1B651AF4"/>
     <w:multiLevelType w:val="multilevel"/>
     <w:tmpl w:val="830E4D74"/>
@@ -2916,7 +3220,7 @@
       </w:rPr>
     </w:lvl>
   </w:abstractNum>
-  <w:abstractNum w:abstractNumId="2">
+  <w:abstractNum w:abstractNumId="2" w15:restartNumberingAfterBreak="0">
     <w:nsid w:val="22611023"/>
     <w:multiLevelType w:val="multilevel"/>
     <w:tmpl w:val="63BA695C"/>
@@ -3029,7 +3333,7 @@
       </w:rPr>
     </w:lvl>
   </w:abstractNum>
-  <w:abstractNum w:abstractNumId="3">
+  <w:abstractNum w:abstractNumId="3" w15:restartNumberingAfterBreak="0">
     <w:nsid w:val="282A7FB2"/>
     <w:multiLevelType w:val="hybridMultilevel"/>
     <w:tmpl w:val="8AAEE0EA"/>
@@ -3142,7 +3446,7 @@
       </w:rPr>
     </w:lvl>
   </w:abstractNum>
-  <w:abstractNum w:abstractNumId="4">
+  <w:abstractNum w:abstractNumId="4" w15:restartNumberingAfterBreak="0">
     <w:nsid w:val="30712C8A"/>
     <w:multiLevelType w:val="hybridMultilevel"/>
     <w:tmpl w:val="CBFAC8C6"/>
@@ -3274,7 +3578,7 @@
 </file>
 
 <file path=word/styles.xml><?xml version="1.0" encoding="utf-8"?>
-<w:styles xmlns:mc="http://schemas.openxmlformats.org/markup-compatibility/2006" xmlns:r="http://schemas.openxmlformats.org/officeDocument/2006/relationships" xmlns:w="http://schemas.openxmlformats.org/wordprocessingml/2006/main" xmlns:w14="http://schemas.microsoft.com/office/word/2010/wordml" xmlns:w15="http://schemas.microsoft.com/office/word/2012/wordml" mc:Ignorable="w14 w15">
+<w:styles xmlns:mc="http://schemas.openxmlformats.org/markup-compatibility/2006" xmlns:r="http://schemas.openxmlformats.org/officeDocument/2006/relationships" xmlns:w="http://schemas.openxmlformats.org/wordprocessingml/2006/main" xmlns:w14="http://schemas.microsoft.com/office/word/2010/wordml" xmlns:w15="http://schemas.microsoft.com/office/word/2012/wordml" xmlns:w16cid="http://schemas.microsoft.com/office/word/2016/wordml/cid" xmlns:w16se="http://schemas.microsoft.com/office/word/2015/wordml/symex" mc:Ignorable="w14 w15 w16se w16cid">
   <w:docDefaults>
     <w:rPrDefault>
       <w:rPr>
@@ -3286,7 +3590,7 @@
     </w:rPrDefault>
     <w:pPrDefault/>
   </w:docDefaults>
-  <w:latentStyles w:defLockedState="0" w:defUIPriority="99" w:defSemiHidden="0" w:defUnhideWhenUsed="0" w:defQFormat="0" w:count="382">
+  <w:latentStyles w:defLockedState="0" w:defUIPriority="99" w:defSemiHidden="0" w:defUnhideWhenUsed="0" w:defQFormat="0" w:count="377">
     <w:lsdException w:name="Normal" w:uiPriority="0" w:qFormat="1"/>
     <w:lsdException w:name="heading 1" w:uiPriority="9" w:qFormat="1"/>
     <w:lsdException w:name="heading 2" w:semiHidden="1" w:uiPriority="9" w:unhideWhenUsed="1" w:qFormat="1"/>
@@ -4044,4 +4348,16 @@
     </a:ext>
   </a:extLst>
 </a:theme>
+</file>
+
+<file path=customXml/item1.xml><?xml version="1.0" encoding="utf-8"?>
+<b:Sources xmlns:b="http://schemas.openxmlformats.org/officeDocument/2006/bibliography" xmlns="http://schemas.openxmlformats.org/officeDocument/2006/bibliography" SelectedStyle="\APASixthEditionOfficeOnline.xsl" StyleName="APA" Version="6"/>
+</file>
+
+<file path=customXml/itemProps1.xml><?xml version="1.0" encoding="utf-8"?>
+<ds:datastoreItem xmlns:ds="http://schemas.openxmlformats.org/officeDocument/2006/customXml" ds:itemID="{908D2B29-1521-4FA6-9C71-E30BA39D73B3}">
+  <ds:schemaRefs>
+    <ds:schemaRef ds:uri="http://schemas.openxmlformats.org/officeDocument/2006/bibliography"/>
+  </ds:schemaRefs>
+</ds:datastoreItem>
 </file>
</xml_diff>